<commit_message>
Fix #10 e atualizacoes no doc de arquitetura
</commit_message>
<xml_diff>
--- a/AnaliseProjeto/DocumentoDeArquitetura/Documento de Arquitetura QueroTransporte.docx
+++ b/AnaliseProjeto/DocumentoDeArquitetura/Documento de Arquitetura QueroTransporte.docx
@@ -52,16 +52,7 @@
           <w:rFonts w:ascii="Times New Roman" w:hAnsi="Times New Roman"/>
           <w:lang w:val="pt-BR"/>
         </w:rPr>
-        <w:t>Document</w:t>
-      </w:r>
-      <w:bookmarkStart w:id="46" w:name="_GoBack"/>
-      <w:bookmarkEnd w:id="46"/>
-      <w:r>
-        <w:rPr>
-          <w:rFonts w:ascii="Times New Roman" w:hAnsi="Times New Roman"/>
-          <w:lang w:val="pt-BR"/>
-        </w:rPr>
-        <w:t>o de Arquitetura de Software</w:t>
+        <w:t>Documento de Arquitetura de Software</w:t>
       </w:r>
       <w:r>
         <w:rPr>
@@ -227,38 +218,12 @@
       </w:r>
       <w:r>
         <w:rPr>
-          <w:sz w:val="24"/>
-          <w:szCs w:val="24"/>
-        </w:rPr>
-        <w:fldChar w:fldCharType="begin"/>
-      </w:r>
-      <w:r>
-        <w:rPr>
-          <w:sz w:val="24"/>
-          <w:szCs w:val="24"/>
-        </w:rPr>
-        <w:instrText xml:space="preserve"> PAGEREF _Toc321036874 \h </w:instrText>
-      </w:r>
-      <w:r>
-        <w:rPr>
-          <w:sz w:val="24"/>
-          <w:szCs w:val="24"/>
-        </w:rPr>
-        <w:fldChar w:fldCharType="separate"/>
-      </w:r>
-      <w:r>
-        <w:rPr>
-          <w:sz w:val="24"/>
-          <w:szCs w:val="24"/>
-        </w:rPr>
-        <w:t>4</w:t>
-      </w:r>
-      <w:r>
-        <w:rPr>
-          <w:sz w:val="24"/>
-          <w:szCs w:val="24"/>
-        </w:rPr>
-        <w:fldChar w:fldCharType="end"/>
+          <w:rFonts w:hint="default"/>
+          <w:sz w:val="24"/>
+          <w:szCs w:val="24"/>
+          <w:lang w:val="pt-BR"/>
+        </w:rPr>
+        <w:t>3</w:t>
       </w:r>
       <w:r>
         <w:rPr>
@@ -328,38 +293,12 @@
       </w:r>
       <w:r>
         <w:rPr>
-          <w:sz w:val="24"/>
-          <w:szCs w:val="24"/>
-        </w:rPr>
-        <w:fldChar w:fldCharType="begin"/>
-      </w:r>
-      <w:r>
-        <w:rPr>
-          <w:sz w:val="24"/>
-          <w:szCs w:val="24"/>
-        </w:rPr>
-        <w:instrText xml:space="preserve"> PAGEREF _Toc321036875 \h </w:instrText>
-      </w:r>
-      <w:r>
-        <w:rPr>
-          <w:sz w:val="24"/>
-          <w:szCs w:val="24"/>
-        </w:rPr>
-        <w:fldChar w:fldCharType="separate"/>
-      </w:r>
-      <w:r>
-        <w:rPr>
-          <w:sz w:val="24"/>
-          <w:szCs w:val="24"/>
-        </w:rPr>
-        <w:t>4</w:t>
-      </w:r>
-      <w:r>
-        <w:rPr>
-          <w:sz w:val="24"/>
-          <w:szCs w:val="24"/>
-        </w:rPr>
-        <w:fldChar w:fldCharType="end"/>
+          <w:rFonts w:hint="default"/>
+          <w:sz w:val="24"/>
+          <w:szCs w:val="24"/>
+          <w:lang w:val="pt-BR"/>
+        </w:rPr>
+        <w:t>3</w:t>
       </w:r>
       <w:r>
         <w:rPr>
@@ -429,38 +368,12 @@
       </w:r>
       <w:r>
         <w:rPr>
-          <w:sz w:val="24"/>
-          <w:szCs w:val="24"/>
-        </w:rPr>
-        <w:fldChar w:fldCharType="begin"/>
-      </w:r>
-      <w:r>
-        <w:rPr>
-          <w:sz w:val="24"/>
-          <w:szCs w:val="24"/>
-        </w:rPr>
-        <w:instrText xml:space="preserve"> PAGEREF _Toc321036876 \h </w:instrText>
-      </w:r>
-      <w:r>
-        <w:rPr>
-          <w:sz w:val="24"/>
-          <w:szCs w:val="24"/>
-        </w:rPr>
-        <w:fldChar w:fldCharType="separate"/>
-      </w:r>
-      <w:r>
-        <w:rPr>
-          <w:sz w:val="24"/>
-          <w:szCs w:val="24"/>
-        </w:rPr>
-        <w:t>4</w:t>
-      </w:r>
-      <w:r>
-        <w:rPr>
-          <w:sz w:val="24"/>
-          <w:szCs w:val="24"/>
-        </w:rPr>
-        <w:fldChar w:fldCharType="end"/>
+          <w:rFonts w:hint="default"/>
+          <w:sz w:val="24"/>
+          <w:szCs w:val="24"/>
+          <w:lang w:val="pt-BR"/>
+        </w:rPr>
+        <w:t>3</w:t>
       </w:r>
       <w:r>
         <w:rPr>
@@ -530,38 +443,12 @@
       </w:r>
       <w:r>
         <w:rPr>
-          <w:sz w:val="24"/>
-          <w:szCs w:val="24"/>
-        </w:rPr>
-        <w:fldChar w:fldCharType="begin"/>
-      </w:r>
-      <w:r>
-        <w:rPr>
-          <w:sz w:val="24"/>
-          <w:szCs w:val="24"/>
-        </w:rPr>
-        <w:instrText xml:space="preserve"> PAGEREF _Toc321036877 \h </w:instrText>
-      </w:r>
-      <w:r>
-        <w:rPr>
-          <w:sz w:val="24"/>
-          <w:szCs w:val="24"/>
-        </w:rPr>
-        <w:fldChar w:fldCharType="separate"/>
-      </w:r>
-      <w:r>
-        <w:rPr>
-          <w:sz w:val="24"/>
-          <w:szCs w:val="24"/>
-        </w:rPr>
-        <w:t>4</w:t>
-      </w:r>
-      <w:r>
-        <w:rPr>
-          <w:sz w:val="24"/>
-          <w:szCs w:val="24"/>
-        </w:rPr>
-        <w:fldChar w:fldCharType="end"/>
+          <w:rFonts w:hint="default"/>
+          <w:sz w:val="24"/>
+          <w:szCs w:val="24"/>
+          <w:lang w:val="pt-BR"/>
+        </w:rPr>
+        <w:t>3</w:t>
       </w:r>
       <w:r>
         <w:rPr>
@@ -631,38 +518,12 @@
       </w:r>
       <w:r>
         <w:rPr>
-          <w:sz w:val="24"/>
-          <w:szCs w:val="24"/>
-        </w:rPr>
-        <w:fldChar w:fldCharType="begin"/>
-      </w:r>
-      <w:r>
-        <w:rPr>
-          <w:sz w:val="24"/>
-          <w:szCs w:val="24"/>
-        </w:rPr>
-        <w:instrText xml:space="preserve"> PAGEREF _Toc321036878 \h </w:instrText>
-      </w:r>
-      <w:r>
-        <w:rPr>
-          <w:sz w:val="24"/>
-          <w:szCs w:val="24"/>
-        </w:rPr>
-        <w:fldChar w:fldCharType="separate"/>
-      </w:r>
-      <w:r>
-        <w:rPr>
-          <w:sz w:val="24"/>
-          <w:szCs w:val="24"/>
-        </w:rPr>
-        <w:t>4</w:t>
-      </w:r>
-      <w:r>
-        <w:rPr>
-          <w:sz w:val="24"/>
-          <w:szCs w:val="24"/>
-        </w:rPr>
-        <w:fldChar w:fldCharType="end"/>
+          <w:rFonts w:hint="default"/>
+          <w:sz w:val="24"/>
+          <w:szCs w:val="24"/>
+          <w:lang w:val="pt-BR"/>
+        </w:rPr>
+        <w:t>3</w:t>
       </w:r>
       <w:r>
         <w:rPr>
@@ -732,38 +593,12 @@
       </w:r>
       <w:r>
         <w:rPr>
-          <w:sz w:val="24"/>
-          <w:szCs w:val="24"/>
-        </w:rPr>
-        <w:fldChar w:fldCharType="begin"/>
-      </w:r>
-      <w:r>
-        <w:rPr>
-          <w:sz w:val="24"/>
-          <w:szCs w:val="24"/>
-        </w:rPr>
-        <w:instrText xml:space="preserve"> PAGEREF _Toc321036879 \h </w:instrText>
-      </w:r>
-      <w:r>
-        <w:rPr>
-          <w:sz w:val="24"/>
-          <w:szCs w:val="24"/>
-        </w:rPr>
-        <w:fldChar w:fldCharType="separate"/>
-      </w:r>
-      <w:r>
-        <w:rPr>
-          <w:sz w:val="24"/>
-          <w:szCs w:val="24"/>
-        </w:rPr>
-        <w:t>4</w:t>
-      </w:r>
-      <w:r>
-        <w:rPr>
-          <w:sz w:val="24"/>
-          <w:szCs w:val="24"/>
-        </w:rPr>
-        <w:fldChar w:fldCharType="end"/>
+          <w:rFonts w:hint="default"/>
+          <w:sz w:val="24"/>
+          <w:szCs w:val="24"/>
+          <w:lang w:val="pt-BR"/>
+        </w:rPr>
+        <w:t>3</w:t>
       </w:r>
       <w:r>
         <w:rPr>
@@ -833,38 +668,12 @@
       </w:r>
       <w:r>
         <w:rPr>
-          <w:sz w:val="24"/>
-          <w:szCs w:val="24"/>
-        </w:rPr>
-        <w:fldChar w:fldCharType="begin"/>
-      </w:r>
-      <w:r>
-        <w:rPr>
-          <w:sz w:val="24"/>
-          <w:szCs w:val="24"/>
-        </w:rPr>
-        <w:instrText xml:space="preserve"> PAGEREF _Toc321036880 \h </w:instrText>
-      </w:r>
-      <w:r>
-        <w:rPr>
-          <w:sz w:val="24"/>
-          <w:szCs w:val="24"/>
-        </w:rPr>
-        <w:fldChar w:fldCharType="separate"/>
-      </w:r>
-      <w:r>
-        <w:rPr>
-          <w:sz w:val="24"/>
-          <w:szCs w:val="24"/>
-        </w:rPr>
-        <w:t>5</w:t>
-      </w:r>
-      <w:r>
-        <w:rPr>
-          <w:sz w:val="24"/>
-          <w:szCs w:val="24"/>
-        </w:rPr>
-        <w:fldChar w:fldCharType="end"/>
+          <w:rFonts w:hint="default"/>
+          <w:sz w:val="24"/>
+          <w:szCs w:val="24"/>
+          <w:lang w:val="pt-BR"/>
+        </w:rPr>
+        <w:t>4</w:t>
       </w:r>
       <w:r>
         <w:rPr>
@@ -934,38 +743,12 @@
       </w:r>
       <w:r>
         <w:rPr>
-          <w:sz w:val="24"/>
-          <w:szCs w:val="24"/>
-        </w:rPr>
-        <w:fldChar w:fldCharType="begin"/>
-      </w:r>
-      <w:r>
-        <w:rPr>
-          <w:sz w:val="24"/>
-          <w:szCs w:val="24"/>
-        </w:rPr>
-        <w:instrText xml:space="preserve"> PAGEREF _Toc321036881 \h </w:instrText>
-      </w:r>
-      <w:r>
-        <w:rPr>
-          <w:sz w:val="24"/>
-          <w:szCs w:val="24"/>
-        </w:rPr>
-        <w:fldChar w:fldCharType="separate"/>
-      </w:r>
-      <w:r>
-        <w:rPr>
-          <w:sz w:val="24"/>
-          <w:szCs w:val="24"/>
-        </w:rPr>
-        <w:t>5</w:t>
-      </w:r>
-      <w:r>
-        <w:rPr>
-          <w:sz w:val="24"/>
-          <w:szCs w:val="24"/>
-        </w:rPr>
-        <w:fldChar w:fldCharType="end"/>
+          <w:rFonts w:hint="default"/>
+          <w:sz w:val="24"/>
+          <w:szCs w:val="24"/>
+          <w:lang w:val="pt-BR"/>
+        </w:rPr>
+        <w:t>4</w:t>
       </w:r>
       <w:r>
         <w:rPr>
@@ -1035,38 +818,12 @@
       </w:r>
       <w:r>
         <w:rPr>
-          <w:sz w:val="24"/>
-          <w:szCs w:val="24"/>
-        </w:rPr>
-        <w:fldChar w:fldCharType="begin"/>
-      </w:r>
-      <w:r>
-        <w:rPr>
-          <w:sz w:val="24"/>
-          <w:szCs w:val="24"/>
-        </w:rPr>
-        <w:instrText xml:space="preserve"> PAGEREF _Toc321036882 \h </w:instrText>
-      </w:r>
-      <w:r>
-        <w:rPr>
-          <w:sz w:val="24"/>
-          <w:szCs w:val="24"/>
-        </w:rPr>
-        <w:fldChar w:fldCharType="separate"/>
-      </w:r>
-      <w:r>
-        <w:rPr>
-          <w:sz w:val="24"/>
-          <w:szCs w:val="24"/>
-        </w:rPr>
-        <w:t>5</w:t>
-      </w:r>
-      <w:r>
-        <w:rPr>
-          <w:sz w:val="24"/>
-          <w:szCs w:val="24"/>
-        </w:rPr>
-        <w:fldChar w:fldCharType="end"/>
+          <w:rFonts w:hint="default"/>
+          <w:sz w:val="24"/>
+          <w:szCs w:val="24"/>
+          <w:lang w:val="pt-BR"/>
+        </w:rPr>
+        <w:t>4</w:t>
       </w:r>
       <w:r>
         <w:rPr>
@@ -1136,38 +893,12 @@
       </w:r>
       <w:r>
         <w:rPr>
-          <w:sz w:val="24"/>
-          <w:szCs w:val="24"/>
-        </w:rPr>
-        <w:fldChar w:fldCharType="begin"/>
-      </w:r>
-      <w:r>
-        <w:rPr>
-          <w:sz w:val="24"/>
-          <w:szCs w:val="24"/>
-        </w:rPr>
-        <w:instrText xml:space="preserve"> PAGEREF _Toc321036883 \h </w:instrText>
-      </w:r>
-      <w:r>
-        <w:rPr>
-          <w:sz w:val="24"/>
-          <w:szCs w:val="24"/>
-        </w:rPr>
-        <w:fldChar w:fldCharType="separate"/>
-      </w:r>
-      <w:r>
-        <w:rPr>
-          <w:sz w:val="24"/>
-          <w:szCs w:val="24"/>
-        </w:rPr>
-        <w:t>7</w:t>
-      </w:r>
-      <w:r>
-        <w:rPr>
-          <w:sz w:val="24"/>
-          <w:szCs w:val="24"/>
-        </w:rPr>
-        <w:fldChar w:fldCharType="end"/>
+          <w:rFonts w:hint="default"/>
+          <w:sz w:val="24"/>
+          <w:szCs w:val="24"/>
+          <w:lang w:val="pt-BR"/>
+        </w:rPr>
+        <w:t>6</w:t>
       </w:r>
       <w:r>
         <w:rPr>
@@ -1237,38 +968,12 @@
       </w:r>
       <w:r>
         <w:rPr>
-          <w:sz w:val="24"/>
-          <w:szCs w:val="24"/>
-        </w:rPr>
-        <w:fldChar w:fldCharType="begin"/>
-      </w:r>
-      <w:r>
-        <w:rPr>
-          <w:sz w:val="24"/>
-          <w:szCs w:val="24"/>
-        </w:rPr>
-        <w:instrText xml:space="preserve"> PAGEREF _Toc321036884 \h </w:instrText>
-      </w:r>
-      <w:r>
-        <w:rPr>
-          <w:sz w:val="24"/>
-          <w:szCs w:val="24"/>
-        </w:rPr>
-        <w:fldChar w:fldCharType="separate"/>
-      </w:r>
-      <w:r>
-        <w:rPr>
-          <w:sz w:val="24"/>
-          <w:szCs w:val="24"/>
-        </w:rPr>
-        <w:t>8</w:t>
-      </w:r>
-      <w:r>
-        <w:rPr>
-          <w:sz w:val="24"/>
-          <w:szCs w:val="24"/>
-        </w:rPr>
-        <w:fldChar w:fldCharType="end"/>
+          <w:rFonts w:hint="default"/>
+          <w:sz w:val="24"/>
+          <w:szCs w:val="24"/>
+          <w:lang w:val="pt-BR"/>
+        </w:rPr>
+        <w:t>7</w:t>
       </w:r>
       <w:r>
         <w:rPr>
@@ -1338,38 +1043,12 @@
       </w:r>
       <w:r>
         <w:rPr>
-          <w:sz w:val="24"/>
-          <w:szCs w:val="24"/>
-        </w:rPr>
-        <w:fldChar w:fldCharType="begin"/>
-      </w:r>
-      <w:r>
-        <w:rPr>
-          <w:sz w:val="24"/>
-          <w:szCs w:val="24"/>
-        </w:rPr>
-        <w:instrText xml:space="preserve"> PAGEREF _Toc321036885 \h </w:instrText>
-      </w:r>
-      <w:r>
-        <w:rPr>
-          <w:sz w:val="24"/>
-          <w:szCs w:val="24"/>
-        </w:rPr>
-        <w:fldChar w:fldCharType="separate"/>
-      </w:r>
-      <w:r>
-        <w:rPr>
-          <w:sz w:val="24"/>
-          <w:szCs w:val="24"/>
-        </w:rPr>
-        <w:t>8</w:t>
-      </w:r>
-      <w:r>
-        <w:rPr>
-          <w:sz w:val="24"/>
-          <w:szCs w:val="24"/>
-        </w:rPr>
-        <w:fldChar w:fldCharType="end"/>
+          <w:rFonts w:hint="default"/>
+          <w:sz w:val="24"/>
+          <w:szCs w:val="24"/>
+          <w:lang w:val="pt-BR"/>
+        </w:rPr>
+        <w:t>7</w:t>
       </w:r>
       <w:r>
         <w:rPr>
@@ -1439,38 +1118,12 @@
       </w:r>
       <w:r>
         <w:rPr>
-          <w:sz w:val="24"/>
-          <w:szCs w:val="24"/>
-        </w:rPr>
-        <w:fldChar w:fldCharType="begin"/>
-      </w:r>
-      <w:r>
-        <w:rPr>
-          <w:sz w:val="24"/>
-          <w:szCs w:val="24"/>
-        </w:rPr>
-        <w:instrText xml:space="preserve"> PAGEREF _Toc321036886 \h </w:instrText>
-      </w:r>
-      <w:r>
-        <w:rPr>
-          <w:sz w:val="24"/>
-          <w:szCs w:val="24"/>
-        </w:rPr>
-        <w:fldChar w:fldCharType="separate"/>
-      </w:r>
-      <w:r>
-        <w:rPr>
-          <w:sz w:val="24"/>
-          <w:szCs w:val="24"/>
-        </w:rPr>
-        <w:t>9</w:t>
-      </w:r>
-      <w:r>
-        <w:rPr>
-          <w:sz w:val="24"/>
-          <w:szCs w:val="24"/>
-        </w:rPr>
-        <w:fldChar w:fldCharType="end"/>
+          <w:rFonts w:hint="default"/>
+          <w:sz w:val="24"/>
+          <w:szCs w:val="24"/>
+          <w:lang w:val="pt-BR"/>
+        </w:rPr>
+        <w:t>8</w:t>
       </w:r>
       <w:r>
         <w:rPr>
@@ -1487,21 +1140,40 @@
           <w:tab w:val="left" w:pos="1000"/>
         </w:tabs>
         <w:rPr>
+          <w:rFonts w:hint="default" w:ascii="Calibri" w:hAnsi="Calibri"/>
+          <w:snapToGrid/>
+          <w:sz w:val="24"/>
+          <w:szCs w:val="24"/>
+          <w:lang w:val="pt-BR" w:eastAsia="pt-BR"/>
+        </w:rPr>
+      </w:pPr>
+      <w:r>
+        <w:fldChar w:fldCharType="begin"/>
+      </w:r>
+      <w:r>
+        <w:instrText xml:space="preserve"> HYPERLINK \l "_Toc321036887" </w:instrText>
+      </w:r>
+      <w:r>
+        <w:fldChar w:fldCharType="separate"/>
+      </w:r>
+      <w:r>
+        <w:rPr>
+          <w:rStyle w:val="20"/>
+          <w:sz w:val="24"/>
+          <w:szCs w:val="24"/>
+          <w:lang w:val="pt-BR"/>
+        </w:rPr>
+        <w:t>5.3</w:t>
+      </w:r>
+      <w:r>
+        <w:rPr>
           <w:rFonts w:ascii="Calibri" w:hAnsi="Calibri"/>
           <w:snapToGrid/>
           <w:sz w:val="24"/>
           <w:szCs w:val="24"/>
           <w:lang w:val="pt-BR" w:eastAsia="pt-BR"/>
         </w:rPr>
-      </w:pPr>
-      <w:r>
-        <w:fldChar w:fldCharType="begin"/>
-      </w:r>
-      <w:r>
-        <w:instrText xml:space="preserve"> HYPERLINK \l "_Toc321036887" </w:instrText>
-      </w:r>
-      <w:r>
-        <w:fldChar w:fldCharType="separate"/>
+        <w:tab/>
       </w:r>
       <w:r>
         <w:rPr>
@@ -1510,64 +1182,17 @@
           <w:szCs w:val="24"/>
           <w:lang w:val="pt-BR"/>
         </w:rPr>
-        <w:t>5.3</w:t>
-      </w:r>
-      <w:r>
-        <w:rPr>
-          <w:rFonts w:ascii="Calibri" w:hAnsi="Calibri"/>
-          <w:snapToGrid/>
-          <w:sz w:val="24"/>
-          <w:szCs w:val="24"/>
-          <w:lang w:val="pt-BR" w:eastAsia="pt-BR"/>
+        <w:t>Diagrama de componentes</w:t>
+      </w:r>
+      <w:r>
+        <w:rPr>
+          <w:sz w:val="24"/>
+          <w:szCs w:val="24"/>
         </w:rPr>
         <w:tab/>
       </w:r>
       <w:r>
         <w:rPr>
-          <w:rStyle w:val="20"/>
-          <w:sz w:val="24"/>
-          <w:szCs w:val="24"/>
-          <w:lang w:val="pt-BR"/>
-        </w:rPr>
-        <w:t>Diagrama de componentes</w:t>
-      </w:r>
-      <w:r>
-        <w:rPr>
-          <w:sz w:val="24"/>
-          <w:szCs w:val="24"/>
-        </w:rPr>
-        <w:tab/>
-      </w:r>
-      <w:r>
-        <w:rPr>
-          <w:sz w:val="24"/>
-          <w:szCs w:val="24"/>
-        </w:rPr>
-        <w:fldChar w:fldCharType="begin"/>
-      </w:r>
-      <w:r>
-        <w:rPr>
-          <w:sz w:val="24"/>
-          <w:szCs w:val="24"/>
-        </w:rPr>
-        <w:instrText xml:space="preserve"> PAGEREF _Toc321036887 \h </w:instrText>
-      </w:r>
-      <w:r>
-        <w:rPr>
-          <w:sz w:val="24"/>
-          <w:szCs w:val="24"/>
-        </w:rPr>
-        <w:fldChar w:fldCharType="separate"/>
-      </w:r>
-      <w:r>
-        <w:rPr>
-          <w:sz w:val="24"/>
-          <w:szCs w:val="24"/>
-        </w:rPr>
-        <w:t>10</w:t>
-      </w:r>
-      <w:r>
-        <w:rPr>
           <w:sz w:val="24"/>
           <w:szCs w:val="24"/>
         </w:rPr>
@@ -1575,10 +1200,12 @@
       </w:r>
       <w:r>
         <w:rPr>
-          <w:sz w:val="24"/>
-          <w:szCs w:val="24"/>
-        </w:rPr>
-        <w:fldChar w:fldCharType="end"/>
+          <w:rFonts w:hint="default"/>
+          <w:sz w:val="24"/>
+          <w:szCs w:val="24"/>
+          <w:lang w:val="pt-BR"/>
+        </w:rPr>
+        <w:t>9</w:t>
       </w:r>
     </w:p>
     <w:p>
@@ -1588,84 +1215,91 @@
           <w:tab w:val="left" w:pos="432"/>
         </w:tabs>
         <w:rPr>
+          <w:rFonts w:hint="default" w:ascii="Calibri" w:hAnsi="Calibri"/>
+          <w:snapToGrid/>
+          <w:sz w:val="24"/>
+          <w:szCs w:val="24"/>
+          <w:lang w:val="pt-BR" w:eastAsia="pt-BR"/>
+        </w:rPr>
+      </w:pPr>
+      <w:r>
+        <w:fldChar w:fldCharType="begin"/>
+      </w:r>
+      <w:r>
+        <w:instrText xml:space="preserve"> HYPERLINK \l "_Toc321036889" </w:instrText>
+      </w:r>
+      <w:r>
+        <w:fldChar w:fldCharType="separate"/>
+      </w:r>
+      <w:r>
+        <w:rPr>
+          <w:rFonts w:hint="default"/>
+          <w:lang w:val="pt-BR"/>
+        </w:rPr>
+        <w:t>6</w:t>
+      </w:r>
+      <w:r>
+        <w:rPr>
+          <w:rStyle w:val="20"/>
+          <w:sz w:val="24"/>
+          <w:szCs w:val="24"/>
+          <w:lang w:val="pt-BR"/>
+        </w:rPr>
+        <w:t>.</w:t>
+      </w:r>
+      <w:r>
+        <w:rPr>
           <w:rFonts w:ascii="Calibri" w:hAnsi="Calibri"/>
           <w:snapToGrid/>
           <w:sz w:val="24"/>
           <w:szCs w:val="24"/>
           <w:lang w:val="pt-BR" w:eastAsia="pt-BR"/>
         </w:rPr>
-      </w:pPr>
-      <w:r>
+        <w:tab/>
+      </w:r>
+      <w:r>
+        <w:rPr>
+          <w:rStyle w:val="20"/>
+          <w:sz w:val="24"/>
+          <w:szCs w:val="24"/>
+          <w:lang w:val="pt-BR"/>
+        </w:rPr>
+        <w:t>Visão de Implantação</w:t>
+      </w:r>
+      <w:r>
+        <w:rPr>
+          <w:sz w:val="24"/>
+          <w:szCs w:val="24"/>
+        </w:rPr>
+        <w:tab/>
+      </w:r>
+      <w:r>
+        <w:rPr>
+          <w:sz w:val="24"/>
+          <w:szCs w:val="24"/>
+        </w:rPr>
         <w:fldChar w:fldCharType="begin"/>
       </w:r>
       <w:r>
-        <w:instrText xml:space="preserve"> HYPERLINK \l "_Toc321036888" </w:instrText>
-      </w:r>
-      <w:r>
+        <w:rPr>
+          <w:sz w:val="24"/>
+          <w:szCs w:val="24"/>
+        </w:rPr>
+        <w:instrText xml:space="preserve"> PAGEREF _Toc321036889 \h </w:instrText>
+      </w:r>
+      <w:r>
+        <w:rPr>
+          <w:sz w:val="24"/>
+          <w:szCs w:val="24"/>
+        </w:rPr>
         <w:fldChar w:fldCharType="separate"/>
       </w:r>
       <w:r>
         <w:rPr>
-          <w:rStyle w:val="20"/>
-          <w:sz w:val="24"/>
-          <w:szCs w:val="24"/>
-          <w:lang w:val="pt-BR"/>
-        </w:rPr>
-        <w:t>6.</w:t>
-      </w:r>
-      <w:r>
-        <w:rPr>
-          <w:rFonts w:ascii="Calibri" w:hAnsi="Calibri"/>
-          <w:snapToGrid/>
-          <w:sz w:val="24"/>
-          <w:szCs w:val="24"/>
-          <w:lang w:val="pt-BR" w:eastAsia="pt-BR"/>
-        </w:rPr>
-        <w:tab/>
-      </w:r>
-      <w:r>
-        <w:rPr>
-          <w:rStyle w:val="20"/>
-          <w:sz w:val="24"/>
-          <w:szCs w:val="24"/>
-          <w:lang w:val="pt-BR"/>
-        </w:rPr>
-        <w:t>Visão de Processos</w:t>
-      </w:r>
-      <w:r>
-        <w:rPr>
-          <w:sz w:val="24"/>
-          <w:szCs w:val="24"/>
-        </w:rPr>
-        <w:tab/>
-      </w:r>
-      <w:r>
-        <w:rPr>
-          <w:sz w:val="24"/>
-          <w:szCs w:val="24"/>
-        </w:rPr>
-        <w:fldChar w:fldCharType="begin"/>
-      </w:r>
-      <w:r>
-        <w:rPr>
-          <w:sz w:val="24"/>
-          <w:szCs w:val="24"/>
-        </w:rPr>
-        <w:instrText xml:space="preserve"> PAGEREF _Toc321036888 \h </w:instrText>
-      </w:r>
-      <w:r>
-        <w:rPr>
-          <w:sz w:val="24"/>
-          <w:szCs w:val="24"/>
-        </w:rPr>
-        <w:fldChar w:fldCharType="separate"/>
-      </w:r>
-      <w:r>
-        <w:rPr>
-          <w:sz w:val="24"/>
-          <w:szCs w:val="24"/>
-        </w:rPr>
-        <w:t>10</w:t>
+          <w:sz w:val="24"/>
+          <w:szCs w:val="24"/>
+        </w:rPr>
+        <w:t>1</w:t>
       </w:r>
       <w:r>
         <w:rPr>
@@ -1680,6 +1314,15 @@
           <w:szCs w:val="24"/>
         </w:rPr>
         <w:fldChar w:fldCharType="end"/>
+      </w:r>
+      <w:r>
+        <w:rPr>
+          <w:rFonts w:hint="default"/>
+          <w:sz w:val="24"/>
+          <w:szCs w:val="24"/>
+          <w:lang w:val="pt-BR"/>
+        </w:rPr>
+        <w:t>0</w:t>
       </w:r>
     </w:p>
     <w:p>
@@ -1700,221 +1343,26 @@
         <w:fldChar w:fldCharType="begin"/>
       </w:r>
       <w:r>
-        <w:instrText xml:space="preserve"> HYPERLINK \l "_Toc321036889" </w:instrText>
+        <w:instrText xml:space="preserve"> HYPERLINK \l "_Toc321036891" </w:instrText>
       </w:r>
       <w:r>
         <w:fldChar w:fldCharType="separate"/>
       </w:r>
       <w:r>
         <w:rPr>
+          <w:rFonts w:hint="default"/>
+          <w:lang w:val="pt-BR"/>
+        </w:rPr>
+        <w:t>7</w:t>
+      </w:r>
+      <w:r>
+        <w:rPr>
           <w:rStyle w:val="20"/>
           <w:sz w:val="24"/>
           <w:szCs w:val="24"/>
           <w:lang w:val="pt-BR"/>
         </w:rPr>
-        <w:t>7.</w:t>
-      </w:r>
-      <w:r>
-        <w:rPr>
-          <w:rFonts w:ascii="Calibri" w:hAnsi="Calibri"/>
-          <w:snapToGrid/>
-          <w:sz w:val="24"/>
-          <w:szCs w:val="24"/>
-          <w:lang w:val="pt-BR" w:eastAsia="pt-BR"/>
-        </w:rPr>
-        <w:tab/>
-      </w:r>
-      <w:r>
-        <w:rPr>
-          <w:rStyle w:val="20"/>
-          <w:sz w:val="24"/>
-          <w:szCs w:val="24"/>
-          <w:lang w:val="pt-BR"/>
-        </w:rPr>
-        <w:t>Visão de Implantação</w:t>
-      </w:r>
-      <w:r>
-        <w:rPr>
-          <w:sz w:val="24"/>
-          <w:szCs w:val="24"/>
-        </w:rPr>
-        <w:tab/>
-      </w:r>
-      <w:r>
-        <w:rPr>
-          <w:sz w:val="24"/>
-          <w:szCs w:val="24"/>
-        </w:rPr>
-        <w:fldChar w:fldCharType="begin"/>
-      </w:r>
-      <w:r>
-        <w:rPr>
-          <w:sz w:val="24"/>
-          <w:szCs w:val="24"/>
-        </w:rPr>
-        <w:instrText xml:space="preserve"> PAGEREF _Toc321036889 \h </w:instrText>
-      </w:r>
-      <w:r>
-        <w:rPr>
-          <w:sz w:val="24"/>
-          <w:szCs w:val="24"/>
-        </w:rPr>
-        <w:fldChar w:fldCharType="separate"/>
-      </w:r>
-      <w:r>
-        <w:rPr>
-          <w:sz w:val="24"/>
-          <w:szCs w:val="24"/>
-        </w:rPr>
-        <w:t>11</w:t>
-      </w:r>
-      <w:r>
-        <w:rPr>
-          <w:sz w:val="24"/>
-          <w:szCs w:val="24"/>
-        </w:rPr>
-        <w:fldChar w:fldCharType="end"/>
-      </w:r>
-      <w:r>
-        <w:rPr>
-          <w:sz w:val="24"/>
-          <w:szCs w:val="24"/>
-        </w:rPr>
-        <w:fldChar w:fldCharType="end"/>
-      </w:r>
-    </w:p>
-    <w:p>
-      <w:pPr>
-        <w:pStyle w:val="18"/>
-        <w:tabs>
-          <w:tab w:val="left" w:pos="432"/>
-        </w:tabs>
-        <w:rPr>
-          <w:rFonts w:ascii="Calibri" w:hAnsi="Calibri"/>
-          <w:snapToGrid/>
-          <w:sz w:val="24"/>
-          <w:szCs w:val="24"/>
-          <w:lang w:val="pt-BR" w:eastAsia="pt-BR"/>
-        </w:rPr>
-      </w:pPr>
-      <w:r>
-        <w:fldChar w:fldCharType="begin"/>
-      </w:r>
-      <w:r>
-        <w:instrText xml:space="preserve"> HYPERLINK \l "_Toc321036890" </w:instrText>
-      </w:r>
-      <w:r>
-        <w:fldChar w:fldCharType="separate"/>
-      </w:r>
-      <w:r>
-        <w:rPr>
-          <w:rStyle w:val="20"/>
-          <w:sz w:val="24"/>
-          <w:szCs w:val="24"/>
-          <w:lang w:val="pt-BR"/>
-        </w:rPr>
-        <w:t>8.</w:t>
-      </w:r>
-      <w:r>
-        <w:rPr>
-          <w:rFonts w:ascii="Calibri" w:hAnsi="Calibri"/>
-          <w:snapToGrid/>
-          <w:sz w:val="24"/>
-          <w:szCs w:val="24"/>
-          <w:lang w:val="pt-BR" w:eastAsia="pt-BR"/>
-        </w:rPr>
-        <w:tab/>
-      </w:r>
-      <w:r>
-        <w:rPr>
-          <w:rStyle w:val="20"/>
-          <w:sz w:val="24"/>
-          <w:szCs w:val="24"/>
-          <w:lang w:val="pt-BR"/>
-        </w:rPr>
-        <w:t>Visão da Implementação</w:t>
-      </w:r>
-      <w:r>
-        <w:rPr>
-          <w:sz w:val="24"/>
-          <w:szCs w:val="24"/>
-        </w:rPr>
-        <w:tab/>
-      </w:r>
-      <w:r>
-        <w:rPr>
-          <w:sz w:val="24"/>
-          <w:szCs w:val="24"/>
-        </w:rPr>
-        <w:fldChar w:fldCharType="begin"/>
-      </w:r>
-      <w:r>
-        <w:rPr>
-          <w:sz w:val="24"/>
-          <w:szCs w:val="24"/>
-        </w:rPr>
-        <w:instrText xml:space="preserve"> PAGEREF _Toc321036890 \h </w:instrText>
-      </w:r>
-      <w:r>
-        <w:rPr>
-          <w:sz w:val="24"/>
-          <w:szCs w:val="24"/>
-        </w:rPr>
-        <w:fldChar w:fldCharType="separate"/>
-      </w:r>
-      <w:r>
-        <w:rPr>
-          <w:sz w:val="24"/>
-          <w:szCs w:val="24"/>
-        </w:rPr>
-        <w:t>11</w:t>
-      </w:r>
-      <w:r>
-        <w:rPr>
-          <w:sz w:val="24"/>
-          <w:szCs w:val="24"/>
-        </w:rPr>
-        <w:fldChar w:fldCharType="end"/>
-      </w:r>
-      <w:r>
-        <w:rPr>
-          <w:sz w:val="24"/>
-          <w:szCs w:val="24"/>
-        </w:rPr>
-        <w:fldChar w:fldCharType="end"/>
-      </w:r>
-    </w:p>
-    <w:p>
-      <w:pPr>
-        <w:pStyle w:val="18"/>
-        <w:tabs>
-          <w:tab w:val="left" w:pos="432"/>
-        </w:tabs>
-        <w:rPr>
-          <w:rFonts w:ascii="Calibri" w:hAnsi="Calibri"/>
-          <w:snapToGrid/>
-          <w:sz w:val="24"/>
-          <w:szCs w:val="24"/>
-          <w:lang w:val="pt-BR" w:eastAsia="pt-BR"/>
-        </w:rPr>
-      </w:pPr>
-      <w:r>
-        <w:fldChar w:fldCharType="begin"/>
-      </w:r>
-      <w:r>
-        <w:instrText xml:space="preserve"> HYPERLINK \l "_Toc321036891" </w:instrText>
-      </w:r>
-      <w:r>
-        <w:fldChar w:fldCharType="separate"/>
-      </w:r>
-      <w:r>
-        <w:rPr>
-          <w:rStyle w:val="20"/>
-          <w:sz w:val="24"/>
-          <w:szCs w:val="24"/>
-          <w:lang w:val="pt-BR"/>
-        </w:rPr>
-        <w:t>9.</w:t>
+        <w:t>.</w:t>
       </w:r>
       <w:r>
         <w:rPr>
@@ -2010,12 +1458,19 @@
       </w:r>
       <w:r>
         <w:rPr>
+          <w:rFonts w:hint="default"/>
+          <w:lang w:val="pt-BR"/>
+        </w:rPr>
+        <w:t>8</w:t>
+      </w:r>
+      <w:r>
+        <w:rPr>
           <w:rStyle w:val="20"/>
           <w:sz w:val="24"/>
           <w:szCs w:val="24"/>
           <w:lang w:val="pt-BR"/>
         </w:rPr>
-        <w:t>10.</w:t>
+        <w:t>.</w:t>
       </w:r>
       <w:r>
         <w:rPr>
@@ -2111,12 +1566,19 @@
       </w:r>
       <w:r>
         <w:rPr>
+          <w:rFonts w:hint="default"/>
+          <w:lang w:val="pt-BR"/>
+        </w:rPr>
+        <w:t>9</w:t>
+      </w:r>
+      <w:r>
+        <w:rPr>
           <w:rStyle w:val="20"/>
           <w:sz w:val="24"/>
           <w:szCs w:val="24"/>
           <w:lang w:val="pt-BR"/>
         </w:rPr>
-        <w:t>11.</w:t>
+        <w:t>.</w:t>
       </w:r>
       <w:r>
         <w:rPr>
@@ -2194,84 +1656,103 @@
           <w:tab w:val="left" w:pos="864"/>
         </w:tabs>
         <w:rPr>
+          <w:rFonts w:hint="default" w:ascii="Calibri" w:hAnsi="Calibri"/>
+          <w:snapToGrid/>
+          <w:sz w:val="24"/>
+          <w:szCs w:val="24"/>
+          <w:lang w:val="pt-BR" w:eastAsia="pt-BR"/>
+        </w:rPr>
+      </w:pPr>
+      <w:r>
+        <w:fldChar w:fldCharType="begin"/>
+      </w:r>
+      <w:r>
+        <w:instrText xml:space="preserve"> HYPERLINK \l "_Toc321036894" </w:instrText>
+      </w:r>
+      <w:r>
+        <w:fldChar w:fldCharType="separate"/>
+      </w:r>
+      <w:r>
+        <w:rPr>
+          <w:rStyle w:val="20"/>
+          <w:sz w:val="24"/>
+          <w:szCs w:val="24"/>
+          <w:lang w:val="pt-BR"/>
+        </w:rPr>
+        <w:t>1</w:t>
+      </w:r>
+      <w:r>
+        <w:rPr>
+          <w:rStyle w:val="20"/>
+          <w:rFonts w:hint="default"/>
+          <w:sz w:val="24"/>
+          <w:szCs w:val="24"/>
+          <w:lang w:val="pt-BR"/>
+        </w:rPr>
+        <w:t>0</w:t>
+      </w:r>
+      <w:r>
+        <w:rPr>
+          <w:rStyle w:val="20"/>
+          <w:sz w:val="24"/>
+          <w:szCs w:val="24"/>
+          <w:lang w:val="pt-BR"/>
+        </w:rPr>
+        <w:t>.</w:t>
+      </w:r>
+      <w:r>
+        <w:rPr>
           <w:rFonts w:ascii="Calibri" w:hAnsi="Calibri"/>
           <w:snapToGrid/>
           <w:sz w:val="24"/>
           <w:szCs w:val="24"/>
           <w:lang w:val="pt-BR" w:eastAsia="pt-BR"/>
         </w:rPr>
-      </w:pPr>
-      <w:r>
+        <w:tab/>
+      </w:r>
+      <w:r>
+        <w:rPr>
+          <w:rStyle w:val="20"/>
+          <w:sz w:val="24"/>
+          <w:szCs w:val="24"/>
+          <w:lang w:val="pt-BR"/>
+        </w:rPr>
+        <w:t>Exceções</w:t>
+      </w:r>
+      <w:r>
+        <w:rPr>
+          <w:sz w:val="24"/>
+          <w:szCs w:val="24"/>
+        </w:rPr>
+        <w:tab/>
+      </w:r>
+      <w:r>
+        <w:rPr>
+          <w:sz w:val="24"/>
+          <w:szCs w:val="24"/>
+        </w:rPr>
         <w:fldChar w:fldCharType="begin"/>
       </w:r>
       <w:r>
-        <w:instrText xml:space="preserve"> HYPERLINK \l "_Toc321036894" </w:instrText>
-      </w:r>
-      <w:r>
+        <w:rPr>
+          <w:sz w:val="24"/>
+          <w:szCs w:val="24"/>
+        </w:rPr>
+        <w:instrText xml:space="preserve"> PAGEREF _Toc321036894 \h </w:instrText>
+      </w:r>
+      <w:r>
+        <w:rPr>
+          <w:sz w:val="24"/>
+          <w:szCs w:val="24"/>
+        </w:rPr>
         <w:fldChar w:fldCharType="separate"/>
       </w:r>
       <w:r>
         <w:rPr>
-          <w:rStyle w:val="20"/>
-          <w:sz w:val="24"/>
-          <w:szCs w:val="24"/>
-          <w:lang w:val="pt-BR"/>
-        </w:rPr>
-        <w:t>12.</w:t>
-      </w:r>
-      <w:r>
-        <w:rPr>
-          <w:rFonts w:ascii="Calibri" w:hAnsi="Calibri"/>
-          <w:snapToGrid/>
-          <w:sz w:val="24"/>
-          <w:szCs w:val="24"/>
-          <w:lang w:val="pt-BR" w:eastAsia="pt-BR"/>
-        </w:rPr>
-        <w:tab/>
-      </w:r>
-      <w:r>
-        <w:rPr>
-          <w:rStyle w:val="20"/>
-          <w:sz w:val="24"/>
-          <w:szCs w:val="24"/>
-          <w:lang w:val="pt-BR"/>
-        </w:rPr>
-        <w:t>Exceções</w:t>
-      </w:r>
-      <w:r>
-        <w:rPr>
-          <w:sz w:val="24"/>
-          <w:szCs w:val="24"/>
-        </w:rPr>
-        <w:tab/>
-      </w:r>
-      <w:r>
-        <w:rPr>
-          <w:sz w:val="24"/>
-          <w:szCs w:val="24"/>
-        </w:rPr>
-        <w:fldChar w:fldCharType="begin"/>
-      </w:r>
-      <w:r>
-        <w:rPr>
-          <w:sz w:val="24"/>
-          <w:szCs w:val="24"/>
-        </w:rPr>
-        <w:instrText xml:space="preserve"> PAGEREF _Toc321036894 \h </w:instrText>
-      </w:r>
-      <w:r>
-        <w:rPr>
-          <w:sz w:val="24"/>
-          <w:szCs w:val="24"/>
-        </w:rPr>
-        <w:fldChar w:fldCharType="separate"/>
-      </w:r>
-      <w:r>
-        <w:rPr>
-          <w:sz w:val="24"/>
-          <w:szCs w:val="24"/>
-        </w:rPr>
-        <w:t>11</w:t>
+          <w:sz w:val="24"/>
+          <w:szCs w:val="24"/>
+        </w:rPr>
+        <w:t>1</w:t>
       </w:r>
       <w:r>
         <w:rPr>
@@ -2287,6 +1768,15 @@
         </w:rPr>
         <w:fldChar w:fldCharType="end"/>
       </w:r>
+      <w:r>
+        <w:rPr>
+          <w:rFonts w:hint="default"/>
+          <w:sz w:val="24"/>
+          <w:szCs w:val="24"/>
+          <w:lang w:val="pt-BR"/>
+        </w:rPr>
+        <w:t>2</w:t>
+      </w:r>
     </w:p>
     <w:p>
       <w:pPr>
@@ -2313,6 +1803,7 @@
           <w:lang w:val="pt-BR"/>
         </w:rPr>
       </w:pPr>
+      <w:bookmarkStart w:id="42" w:name="_GoBack"/>
       <w:r>
         <w:rPr>
           <w:rFonts w:ascii="Times New Roman" w:hAnsi="Times New Roman"/>
@@ -2322,6 +1813,7 @@
         </w:rPr>
         <w:br w:type="page"/>
       </w:r>
+      <w:bookmarkEnd w:id="42"/>
       <w:r>
         <w:rPr>
           <w:rFonts w:ascii="Times New Roman" w:hAnsi="Times New Roman"/>
@@ -2364,9 +1856,9 @@
           <w:lang w:val="pt-BR"/>
         </w:rPr>
       </w:pPr>
-      <w:bookmarkStart w:id="0" w:name="_Toc321036874"/>
-      <w:bookmarkStart w:id="1" w:name="_Toc456598586"/>
-      <w:bookmarkStart w:id="2" w:name="_Toc18206175"/>
+      <w:bookmarkStart w:id="0" w:name="_Toc456598586"/>
+      <w:bookmarkStart w:id="1" w:name="_Toc18206175"/>
+      <w:bookmarkStart w:id="2" w:name="_Toc321036874"/>
       <w:r>
         <w:rPr>
           <w:rFonts w:ascii="Times New Roman" w:hAnsi="Times New Roman"/>
@@ -2388,8 +1880,8 @@
           <w:color w:val="000000"/>
         </w:rPr>
       </w:pPr>
-      <w:bookmarkStart w:id="3" w:name="_Toc18206176"/>
-      <w:bookmarkStart w:id="4" w:name="_Toc456598587"/>
+      <w:bookmarkStart w:id="3" w:name="_Toc456598587"/>
+      <w:bookmarkStart w:id="4" w:name="_Toc18206176"/>
       <w:r>
         <w:rPr>
           <w:color w:val="000000"/>
@@ -2481,8 +1973,8 @@
           <w:lang w:val="pt-BR"/>
         </w:rPr>
       </w:pPr>
-      <w:bookmarkStart w:id="7" w:name="_Toc321036876"/>
-      <w:bookmarkStart w:id="8" w:name="_Toc18206177"/>
+      <w:bookmarkStart w:id="7" w:name="_Toc18206177"/>
+      <w:bookmarkStart w:id="8" w:name="_Toc321036876"/>
       <w:r>
         <w:rPr>
           <w:rFonts w:ascii="Times New Roman" w:hAnsi="Times New Roman"/>
@@ -2648,9 +2140,9 @@
           <w:lang w:val="pt-BR"/>
         </w:rPr>
       </w:pPr>
-      <w:bookmarkStart w:id="12" w:name="_Toc18206179"/>
-      <w:bookmarkStart w:id="13" w:name="_Toc456598590"/>
-      <w:bookmarkStart w:id="14" w:name="_Toc321036878"/>
+      <w:bookmarkStart w:id="12" w:name="_Toc321036878"/>
+      <w:bookmarkStart w:id="13" w:name="_Toc18206179"/>
+      <w:bookmarkStart w:id="14" w:name="_Toc456598590"/>
       <w:r>
         <w:rPr>
           <w:rFonts w:ascii="Times New Roman" w:hAnsi="Times New Roman"/>
@@ -3341,8 +2833,8 @@
           <w:lang w:val="pt-BR"/>
         </w:rPr>
       </w:pPr>
-      <w:bookmarkStart w:id="22" w:name="_Toc18206183"/>
-      <w:bookmarkStart w:id="23" w:name="_Toc321036882"/>
+      <w:bookmarkStart w:id="22" w:name="_Toc321036882"/>
+      <w:bookmarkStart w:id="23" w:name="_Toc18206183"/>
       <w:r>
         <w:rPr>
           <w:rFonts w:ascii="Times New Roman" w:hAnsi="Times New Roman"/>
@@ -4922,9 +4414,9 @@
         </w:rPr>
         <w:drawing>
           <wp:inline distT="0" distB="0" distL="114300" distR="114300">
-            <wp:extent cx="5942965" cy="5290820"/>
-            <wp:effectExtent l="0" t="0" r="635" b="5080"/>
-            <wp:docPr id="14" name="Imagem 14" descr="Components"/>
+            <wp:extent cx="5939790" cy="4592955"/>
+            <wp:effectExtent l="0" t="0" r="3810" b="17145"/>
+            <wp:docPr id="2" name="Imagem 2" descr="Components"/>
             <wp:cNvGraphicFramePr>
               <a:graphicFrameLocks xmlns:a="http://schemas.openxmlformats.org/drawingml/2006/main" noChangeAspect="1"/>
             </wp:cNvGraphicFramePr>
@@ -4932,7 +4424,7 @@
               <a:graphicData uri="http://schemas.openxmlformats.org/drawingml/2006/picture">
                 <pic:pic xmlns:pic="http://schemas.openxmlformats.org/drawingml/2006/picture">
                   <pic:nvPicPr>
-                    <pic:cNvPr id="14" name="Imagem 14" descr="Components"/>
+                    <pic:cNvPr id="2" name="Imagem 2" descr="Components"/>
                     <pic:cNvPicPr>
                       <a:picLocks noChangeAspect="1"/>
                     </pic:cNvPicPr>
@@ -4946,7 +4438,7 @@
                   <pic:spPr>
                     <a:xfrm>
                       <a:off x="0" y="0"/>
-                      <a:ext cx="5942965" cy="5290820"/>
+                      <a:ext cx="5939790" cy="4592955"/>
                     </a:xfrm>
                     <a:prstGeom prst="rect">
                       <a:avLst/>
@@ -4964,8 +4456,6 @@
         <w:pStyle w:val="12"/>
         <w:jc w:val="center"/>
         <w:rPr>
-          <w:sz w:val="24"/>
-          <w:szCs w:val="24"/>
           <w:lang w:val="pt-BR"/>
         </w:rPr>
       </w:pPr>
@@ -4994,17 +4484,6 @@
         </w:rPr>
         <w:t xml:space="preserve"> – Diagrama de Diagrama de Componentes</w:t>
       </w:r>
-    </w:p>
-    <w:p>
-      <w:pPr>
-        <w:pStyle w:val="12"/>
-        <w:jc w:val="center"/>
-        <w:rPr>
-          <w:sz w:val="24"/>
-          <w:szCs w:val="24"/>
-          <w:lang w:val="pt-BR"/>
-        </w:rPr>
-      </w:pPr>
     </w:p>
     <w:p>
       <w:pPr>
@@ -5012,171 +4491,35 @@
         <w:ind w:left="360" w:hanging="360"/>
         <w:jc w:val="both"/>
         <w:rPr>
+          <w:sz w:val="24"/>
+          <w:szCs w:val="24"/>
+        </w:rPr>
+      </w:pPr>
+      <w:bookmarkStart w:id="33" w:name="_Toc18206189"/>
+      <w:bookmarkStart w:id="34" w:name="_Toc321036889"/>
+      <w:r>
+        <w:rPr>
           <w:rFonts w:ascii="Times New Roman" w:hAnsi="Times New Roman"/>
           <w:lang w:val="pt-BR"/>
         </w:rPr>
-      </w:pPr>
-      <w:bookmarkStart w:id="33" w:name="_Toc321036888"/>
-      <w:bookmarkStart w:id="34" w:name="_Toc18206188"/>
-      <w:r>
-        <w:rPr>
-          <w:rFonts w:ascii="Times New Roman" w:hAnsi="Times New Roman"/>
-          <w:lang w:val="pt-BR"/>
-        </w:rPr>
-        <w:t>Visão de Processos</w:t>
+        <w:t>Visão de Implantação</w:t>
       </w:r>
       <w:bookmarkEnd w:id="33"/>
       <w:bookmarkEnd w:id="34"/>
-      <w:r>
-        <w:rPr>
-          <w:rFonts w:hint="default" w:ascii="Times New Roman" w:hAnsi="Times New Roman"/>
-          <w:lang w:val="pt-BR"/>
-        </w:rPr>
-        <w:t xml:space="preserve">  (Rever todos esses 3)</w:t>
-      </w:r>
-    </w:p>
-    <w:p>
-      <w:pPr>
-        <w:rPr>
-          <w:lang w:val="pt-BR"/>
-        </w:rPr>
-      </w:pPr>
-    </w:p>
-    <w:p>
-      <w:pPr>
-        <w:pStyle w:val="2"/>
-        <w:ind w:left="360" w:hanging="360"/>
-        <w:jc w:val="both"/>
-        <w:rPr>
-          <w:sz w:val="24"/>
-          <w:szCs w:val="24"/>
-        </w:rPr>
-      </w:pPr>
-      <w:bookmarkStart w:id="35" w:name="_Toc18206189"/>
-      <w:bookmarkStart w:id="36" w:name="_Toc321036889"/>
-      <w:r>
-        <w:rPr>
-          <w:rFonts w:ascii="Times New Roman" w:hAnsi="Times New Roman"/>
-          <w:lang w:val="pt-BR"/>
-        </w:rPr>
-        <w:t>Visão de Implantação</w:t>
-      </w:r>
-      <w:bookmarkEnd w:id="35"/>
-      <w:bookmarkEnd w:id="36"/>
-    </w:p>
-    <w:p/>
-    <w:p>
-      <w:pPr>
-        <w:pStyle w:val="2"/>
-        <w:ind w:left="360" w:hanging="360"/>
-        <w:jc w:val="both"/>
-        <w:rPr>
-          <w:rFonts w:ascii="Times New Roman" w:hAnsi="Times New Roman"/>
-          <w:lang w:val="pt-BR"/>
-        </w:rPr>
-      </w:pPr>
-      <w:bookmarkStart w:id="37" w:name="_Toc18206190"/>
-      <w:bookmarkStart w:id="38" w:name="_Toc321036890"/>
-      <w:bookmarkStart w:id="39" w:name="_Toc321036894"/>
-      <w:r>
-        <w:rPr>
-          <w:rFonts w:ascii="Times New Roman" w:hAnsi="Times New Roman"/>
-          <w:lang w:val="pt-BR"/>
-        </w:rPr>
-        <w:t>Visão da Implementação</w:t>
-      </w:r>
-      <w:bookmarkEnd w:id="37"/>
-      <w:bookmarkEnd w:id="38"/>
-    </w:p>
-    <w:p>
-      <w:pPr>
-        <w:rPr>
-          <w:lang w:val="pt-BR"/>
-        </w:rPr>
-      </w:pPr>
-    </w:p>
-    <w:p>
-      <w:pPr>
-        <w:rPr>
-          <w:lang w:val="pt-BR"/>
-        </w:rPr>
-      </w:pPr>
-    </w:p>
-    <w:p>
-      <w:pPr>
-        <w:rPr>
-          <w:lang w:val="pt-BR"/>
-        </w:rPr>
-      </w:pPr>
-    </w:p>
-    <w:p>
-      <w:pPr>
-        <w:rPr>
-          <w:lang w:val="pt-BR"/>
-        </w:rPr>
-      </w:pPr>
-    </w:p>
-    <w:p>
-      <w:pPr>
-        <w:rPr>
-          <w:lang w:val="pt-BR"/>
-        </w:rPr>
-      </w:pPr>
-    </w:p>
-    <w:p>
-      <w:pPr>
-        <w:rPr>
-          <w:lang w:val="pt-BR"/>
-        </w:rPr>
-      </w:pPr>
-    </w:p>
-    <w:p>
-      <w:pPr>
-        <w:pStyle w:val="2"/>
-        <w:ind w:left="360" w:hanging="360"/>
-        <w:jc w:val="both"/>
-        <w:rPr>
-          <w:sz w:val="24"/>
-          <w:szCs w:val="24"/>
-        </w:rPr>
-      </w:pPr>
-      <w:bookmarkStart w:id="40" w:name="_Toc18206193"/>
-      <w:bookmarkStart w:id="41" w:name="_Toc321036891"/>
-      <w:r>
-        <w:rPr>
-          <w:rFonts w:ascii="Times New Roman" w:hAnsi="Times New Roman"/>
-          <w:lang w:val="pt-BR"/>
-        </w:rPr>
-        <w:t xml:space="preserve">Visão de Dados </w:t>
-      </w:r>
-      <w:bookmarkEnd w:id="40"/>
-      <w:bookmarkEnd w:id="41"/>
-      <w:r>
-        <w:rPr>
-          <w:rFonts w:hint="default" w:ascii="Times New Roman" w:hAnsi="Times New Roman"/>
-          <w:lang w:val="pt-BR"/>
-        </w:rPr>
-        <w:t>(Parcial)</w:t>
-      </w:r>
-    </w:p>
-    <w:p>
-      <w:pPr>
-        <w:pStyle w:val="12"/>
-        <w:rPr>
-          <w:rFonts w:hint="default"/>
-          <w:lang w:val="pt-BR"/>
-        </w:rPr>
-      </w:pPr>
-      <w:r>
-        <w:rPr>
-          <w:rFonts w:hint="default"/>
-          <w:lang w:val="pt-BR"/>
-        </w:rPr>
+    </w:p>
+    <w:p>
+      <w:pPr>
+        <w:jc w:val="center"/>
+        <w:rPr>
+          <w:lang w:val="pt-BR"/>
+        </w:rPr>
+      </w:pPr>
+      <w:r>
         <w:drawing>
           <wp:inline distT="0" distB="0" distL="114300" distR="114300">
-            <wp:extent cx="5943600" cy="5831840"/>
-            <wp:effectExtent l="0" t="0" r="0" b="16510"/>
-            <wp:docPr id="1" name="Imagem 1" descr="DER_QueroTransorte"/>
+            <wp:extent cx="4657725" cy="6038850"/>
+            <wp:effectExtent l="0" t="0" r="9525" b="0"/>
+            <wp:docPr id="5" name="Imagem 5" descr="Deployment"/>
             <wp:cNvGraphicFramePr>
               <a:graphicFrameLocks xmlns:a="http://schemas.openxmlformats.org/drawingml/2006/main" noChangeAspect="1"/>
             </wp:cNvGraphicFramePr>
@@ -5184,7 +4527,7 @@
               <a:graphicData uri="http://schemas.openxmlformats.org/drawingml/2006/picture">
                 <pic:pic xmlns:pic="http://schemas.openxmlformats.org/drawingml/2006/picture">
                   <pic:nvPicPr>
-                    <pic:cNvPr id="1" name="Imagem 1" descr="DER_QueroTransorte"/>
+                    <pic:cNvPr id="5" name="Imagem 5" descr="Deployment"/>
                     <pic:cNvPicPr>
                       <a:picLocks noChangeAspect="1"/>
                     </pic:cNvPicPr>
@@ -5198,7 +4541,7 @@
                   <pic:spPr>
                     <a:xfrm>
                       <a:off x="0" y="0"/>
-                      <a:ext cx="5943600" cy="5831840"/>
+                      <a:ext cx="4657725" cy="6038850"/>
                     </a:xfrm>
                     <a:prstGeom prst="rect">
                       <a:avLst/>
@@ -5210,6 +4553,93 @@
           </wp:inline>
         </w:drawing>
       </w:r>
+      <w:bookmarkStart w:id="35" w:name="_Toc321036894"/>
+    </w:p>
+    <w:p>
+      <w:pPr>
+        <w:rPr>
+          <w:lang w:val="pt-BR"/>
+        </w:rPr>
+      </w:pPr>
+    </w:p>
+    <w:p>
+      <w:pPr>
+        <w:rPr>
+          <w:lang w:val="pt-BR"/>
+        </w:rPr>
+      </w:pPr>
+    </w:p>
+    <w:p>
+      <w:pPr>
+        <w:rPr>
+          <w:lang w:val="pt-BR"/>
+        </w:rPr>
+      </w:pPr>
+    </w:p>
+    <w:p>
+      <w:pPr>
+        <w:pStyle w:val="12"/>
+        <w:jc w:val="center"/>
+        <w:rPr>
+          <w:rFonts w:hint="default"/>
+          <w:lang w:val="pt-BR"/>
+        </w:rPr>
+      </w:pPr>
+      <w:r>
+        <w:rPr>
+          <w:sz w:val="24"/>
+          <w:szCs w:val="24"/>
+          <w:lang w:val="pt-BR"/>
+        </w:rPr>
+        <w:t xml:space="preserve">Figura </w:t>
+      </w:r>
+      <w:r>
+        <w:rPr>
+          <w:rFonts w:hint="default"/>
+          <w:sz w:val="24"/>
+          <w:szCs w:val="24"/>
+          <w:lang w:val="pt-BR"/>
+        </w:rPr>
+        <w:t>4</w:t>
+      </w:r>
+      <w:r>
+        <w:rPr>
+          <w:sz w:val="24"/>
+          <w:szCs w:val="24"/>
+          <w:lang w:val="pt-BR"/>
+        </w:rPr>
+        <w:t xml:space="preserve"> – Diagrama de </w:t>
+      </w:r>
+      <w:r>
+        <w:rPr>
+          <w:rFonts w:hint="default"/>
+          <w:sz w:val="24"/>
+          <w:szCs w:val="24"/>
+          <w:lang w:val="pt-BR"/>
+        </w:rPr>
+        <w:t>Implantação</w:t>
+      </w:r>
+    </w:p>
+    <w:p>
+      <w:pPr>
+        <w:rPr>
+          <w:lang w:val="pt-BR"/>
+        </w:rPr>
+      </w:pPr>
+    </w:p>
+    <w:p>
+      <w:pPr>
+        <w:rPr>
+          <w:lang w:val="pt-BR"/>
+        </w:rPr>
+      </w:pPr>
+    </w:p>
+    <w:p>
+      <w:pPr>
+        <w:rPr>
+          <w:lang w:val="pt-BR"/>
+        </w:rPr>
+      </w:pPr>
     </w:p>
     <w:p>
       <w:pPr>
@@ -5217,37 +4647,115 @@
         <w:ind w:left="360" w:hanging="360"/>
         <w:jc w:val="both"/>
         <w:rPr>
+          <w:sz w:val="24"/>
+          <w:szCs w:val="24"/>
+        </w:rPr>
+      </w:pPr>
+      <w:bookmarkStart w:id="36" w:name="_Toc321036891"/>
+      <w:bookmarkStart w:id="37" w:name="_Toc18206193"/>
+      <w:r>
+        <w:rPr>
           <w:rFonts w:ascii="Times New Roman" w:hAnsi="Times New Roman"/>
           <w:lang w:val="pt-BR"/>
         </w:rPr>
-      </w:pPr>
-      <w:bookmarkStart w:id="42" w:name="_Toc321036892"/>
-      <w:bookmarkStart w:id="43" w:name="_Toc18206194"/>
-      <w:r>
-        <w:rPr>
-          <w:rFonts w:ascii="Times New Roman" w:hAnsi="Times New Roman"/>
-          <w:lang w:val="pt-BR"/>
-        </w:rPr>
-        <w:t>Tamanho e Desempenho</w:t>
-      </w:r>
-      <w:bookmarkEnd w:id="42"/>
-      <w:bookmarkEnd w:id="43"/>
-    </w:p>
-    <w:p>
-      <w:pPr>
-        <w:pStyle w:val="36"/>
-        <w:jc w:val="both"/>
-        <w:rPr>
-          <w:sz w:val="24"/>
-          <w:szCs w:val="24"/>
-        </w:rPr>
-      </w:pPr>
-      <w:r>
-        <w:rPr>
-          <w:sz w:val="24"/>
-          <w:szCs w:val="24"/>
-        </w:rPr>
-        <w:t>[Uma descrição das principais características de dimensionamento do software que têm um impacto na arquitetura, bem como as restrições do desempenho desejado].</w:t>
+        <w:t xml:space="preserve">Visão de Dados </w:t>
+      </w:r>
+      <w:bookmarkEnd w:id="36"/>
+      <w:bookmarkEnd w:id="37"/>
+      <w:r>
+        <w:rPr>
+          <w:rFonts w:hint="default" w:ascii="Times New Roman" w:hAnsi="Times New Roman"/>
+          <w:lang w:val="pt-BR"/>
+        </w:rPr>
+        <w:t>(Parcial)</w:t>
+      </w:r>
+    </w:p>
+    <w:p>
+      <w:pPr>
+        <w:jc w:val="center"/>
+      </w:pPr>
+      <w:r>
+        <w:drawing>
+          <wp:inline distT="0" distB="0" distL="114300" distR="114300">
+            <wp:extent cx="5943600" cy="5900420"/>
+            <wp:effectExtent l="0" t="0" r="0" b="5080"/>
+            <wp:docPr id="6" name="Imagem 6" descr="DER_QueroTransorte"/>
+            <wp:cNvGraphicFramePr>
+              <a:graphicFrameLocks xmlns:a="http://schemas.openxmlformats.org/drawingml/2006/main" noChangeAspect="1"/>
+            </wp:cNvGraphicFramePr>
+            <a:graphic xmlns:a="http://schemas.openxmlformats.org/drawingml/2006/main">
+              <a:graphicData uri="http://schemas.openxmlformats.org/drawingml/2006/picture">
+                <pic:pic xmlns:pic="http://schemas.openxmlformats.org/drawingml/2006/picture">
+                  <pic:nvPicPr>
+                    <pic:cNvPr id="6" name="Imagem 6" descr="DER_QueroTransorte"/>
+                    <pic:cNvPicPr>
+                      <a:picLocks noChangeAspect="1"/>
+                    </pic:cNvPicPr>
+                  </pic:nvPicPr>
+                  <pic:blipFill>
+                    <a:blip r:embed="rId11"/>
+                    <a:stretch>
+                      <a:fillRect/>
+                    </a:stretch>
+                  </pic:blipFill>
+                  <pic:spPr>
+                    <a:xfrm>
+                      <a:off x="0" y="0"/>
+                      <a:ext cx="5943600" cy="5900420"/>
+                    </a:xfrm>
+                    <a:prstGeom prst="rect">
+                      <a:avLst/>
+                    </a:prstGeom>
+                  </pic:spPr>
+                </pic:pic>
+              </a:graphicData>
+            </a:graphic>
+          </wp:inline>
+        </w:drawing>
+      </w:r>
+    </w:p>
+    <w:p>
+      <w:pPr>
+        <w:pStyle w:val="12"/>
+        <w:jc w:val="center"/>
+        <w:rPr>
+          <w:rFonts w:hint="default"/>
+          <w:lang w:val="pt-BR"/>
+        </w:rPr>
+      </w:pPr>
+      <w:r>
+        <w:rPr>
+          <w:sz w:val="24"/>
+          <w:szCs w:val="24"/>
+          <w:lang w:val="pt-BR"/>
+        </w:rPr>
+        <w:t xml:space="preserve">Figura </w:t>
+      </w:r>
+      <w:r>
+        <w:rPr>
+          <w:rFonts w:hint="default"/>
+          <w:sz w:val="24"/>
+          <w:szCs w:val="24"/>
+          <w:lang w:val="pt-BR"/>
+        </w:rPr>
+        <w:t>5</w:t>
+      </w:r>
+      <w:r>
+        <w:rPr>
+          <w:sz w:val="24"/>
+          <w:szCs w:val="24"/>
+          <w:lang w:val="pt-BR"/>
+        </w:rPr>
+        <w:t xml:space="preserve"> – Diagrama </w:t>
+      </w:r>
+      <w:r>
+        <w:rPr>
+          <w:rFonts w:hint="default"/>
+          <w:sz w:val="24"/>
+          <w:szCs w:val="24"/>
+          <w:lang w:val="pt-BR"/>
+        </w:rPr>
+        <w:t>Entidade Relacionamento</w:t>
       </w:r>
     </w:p>
     <w:p>
@@ -5260,29 +4768,33 @@
           <w:lang w:val="pt-BR"/>
         </w:rPr>
       </w:pPr>
-      <w:bookmarkStart w:id="44" w:name="_Toc18206195"/>
-      <w:bookmarkStart w:id="45" w:name="_Toc321036893"/>
+      <w:bookmarkStart w:id="38" w:name="_Toc321036892"/>
+      <w:bookmarkStart w:id="39" w:name="_Toc18206194"/>
       <w:r>
         <w:rPr>
           <w:rFonts w:ascii="Times New Roman" w:hAnsi="Times New Roman"/>
           <w:lang w:val="pt-BR"/>
         </w:rPr>
-        <w:t>Qualidade</w:t>
-      </w:r>
-      <w:bookmarkEnd w:id="44"/>
-      <w:bookmarkEnd w:id="45"/>
+        <w:t>Tamanho e Desempenho</w:t>
+      </w:r>
+      <w:bookmarkEnd w:id="38"/>
+      <w:bookmarkEnd w:id="39"/>
     </w:p>
     <w:p>
       <w:pPr>
         <w:pStyle w:val="36"/>
         <w:jc w:val="both"/>
-      </w:pPr>
-      <w:r>
-        <w:rPr>
-          <w:sz w:val="24"/>
-          <w:szCs w:val="24"/>
-        </w:rPr>
-        <w:t>[Uma descrição de como a arquitetura do software contribui para todos os recursos (exceto a funcionalidade) do sistema: extensibilidade, confiabilidade, portabilidade e assim por diante. Se essas características possuírem significado especial, como implicações de segurança, garantia ou privacidade, elas deverão ser delineadas claramente].</w:t>
+        <w:rPr>
+          <w:sz w:val="24"/>
+          <w:szCs w:val="24"/>
+        </w:rPr>
+      </w:pPr>
+      <w:r>
+        <w:rPr>
+          <w:sz w:val="24"/>
+          <w:szCs w:val="24"/>
+        </w:rPr>
+        <w:t>[Uma descrição das principais características de dimensionamento do software que têm um impacto na arquitetura, bem como as restrições do desempenho desejado].</w:t>
       </w:r>
     </w:p>
     <w:p>
@@ -5295,14 +4807,143 @@
           <w:lang w:val="pt-BR"/>
         </w:rPr>
       </w:pPr>
+      <w:bookmarkStart w:id="40" w:name="_Toc18206195"/>
+      <w:bookmarkStart w:id="41" w:name="_Toc321036893"/>
       <w:r>
         <w:rPr>
           <w:rFonts w:ascii="Times New Roman" w:hAnsi="Times New Roman"/>
           <w:lang w:val="pt-BR"/>
         </w:rPr>
+        <w:t>Qualidade</w:t>
+      </w:r>
+      <w:bookmarkEnd w:id="40"/>
+      <w:bookmarkEnd w:id="41"/>
+    </w:p>
+    <w:p>
+      <w:pPr>
+        <w:pStyle w:val="36"/>
+        <w:jc w:val="both"/>
+      </w:pPr>
+      <w:r>
+        <w:rPr>
+          <w:sz w:val="24"/>
+          <w:szCs w:val="24"/>
+        </w:rPr>
+        <w:t>[Uma descrição de como a arquitetura do software contribui para todos os recursos (exceto a funcionalidade) do sistema: extensibilidade, confiabilidade, portabilidade e assim por diante. Se essas características possuírem significado especial, como implicações de segurança, garantia ou privacidade, elas deverão ser delineadas claramente].</w:t>
+      </w:r>
+    </w:p>
+    <w:p>
+      <w:pPr>
+        <w:pStyle w:val="2"/>
+        <w:ind w:left="360" w:hanging="360"/>
+        <w:jc w:val="both"/>
+        <w:rPr>
+          <w:rFonts w:ascii="Times New Roman" w:hAnsi="Times New Roman"/>
+          <w:lang w:val="pt-BR"/>
+        </w:rPr>
+      </w:pPr>
+      <w:r>
+        <w:rPr>
+          <w:rFonts w:ascii="Times New Roman" w:hAnsi="Times New Roman"/>
+          <w:lang w:val="pt-BR"/>
+        </w:rPr>
         <w:t>Exceções</w:t>
       </w:r>
-      <w:bookmarkEnd w:id="39"/>
+      <w:bookmarkEnd w:id="35"/>
+    </w:p>
+    <w:p>
+      <w:pPr>
+        <w:jc w:val="center"/>
+        <w:rPr>
+          <w:lang w:val="pt-BR"/>
+        </w:rPr>
+      </w:pPr>
+      <w:r>
+        <w:rPr>
+          <w:lang w:val="pt-BR"/>
+        </w:rPr>
+        <w:drawing>
+          <wp:inline distT="0" distB="0" distL="114300" distR="114300">
+            <wp:extent cx="5943600" cy="2520315"/>
+            <wp:effectExtent l="0" t="0" r="0" b="13335"/>
+            <wp:docPr id="7" name="Imagem 7" descr="DE_ExcecoesQueroTransporte"/>
+            <wp:cNvGraphicFramePr>
+              <a:graphicFrameLocks xmlns:a="http://schemas.openxmlformats.org/drawingml/2006/main" noChangeAspect="1"/>
+            </wp:cNvGraphicFramePr>
+            <a:graphic xmlns:a="http://schemas.openxmlformats.org/drawingml/2006/main">
+              <a:graphicData uri="http://schemas.openxmlformats.org/drawingml/2006/picture">
+                <pic:pic xmlns:pic="http://schemas.openxmlformats.org/drawingml/2006/picture">
+                  <pic:nvPicPr>
+                    <pic:cNvPr id="7" name="Imagem 7" descr="DE_ExcecoesQueroTransporte"/>
+                    <pic:cNvPicPr>
+                      <a:picLocks noChangeAspect="1"/>
+                    </pic:cNvPicPr>
+                  </pic:nvPicPr>
+                  <pic:blipFill>
+                    <a:blip r:embed="rId12"/>
+                    <a:stretch>
+                      <a:fillRect/>
+                    </a:stretch>
+                  </pic:blipFill>
+                  <pic:spPr>
+                    <a:xfrm>
+                      <a:off x="0" y="0"/>
+                      <a:ext cx="5943600" cy="2520315"/>
+                    </a:xfrm>
+                    <a:prstGeom prst="rect">
+                      <a:avLst/>
+                    </a:prstGeom>
+                  </pic:spPr>
+                </pic:pic>
+              </a:graphicData>
+            </a:graphic>
+          </wp:inline>
+        </w:drawing>
+      </w:r>
+    </w:p>
+    <w:p>
+      <w:pPr>
+        <w:pStyle w:val="12"/>
+        <w:jc w:val="center"/>
+        <w:rPr>
+          <w:rFonts w:hint="default"/>
+          <w:lang w:val="pt-BR"/>
+        </w:rPr>
+      </w:pPr>
+      <w:r>
+        <w:rPr>
+          <w:sz w:val="24"/>
+          <w:szCs w:val="24"/>
+          <w:lang w:val="pt-BR"/>
+        </w:rPr>
+        <w:t xml:space="preserve">Figura </w:t>
+      </w:r>
+      <w:r>
+        <w:rPr>
+          <w:rFonts w:hint="default"/>
+          <w:sz w:val="24"/>
+          <w:szCs w:val="24"/>
+          <w:lang w:val="pt-BR"/>
+        </w:rPr>
+        <w:t>6</w:t>
+      </w:r>
+      <w:r>
+        <w:rPr>
+          <w:sz w:val="24"/>
+          <w:szCs w:val="24"/>
+          <w:lang w:val="pt-BR"/>
+        </w:rPr>
+        <w:t xml:space="preserve"> – Diagrama de </w:t>
+      </w:r>
+      <w:r>
+        <w:rPr>
+          <w:rFonts w:hint="default"/>
+          <w:sz w:val="24"/>
+          <w:szCs w:val="24"/>
+          <w:lang w:val="pt-BR"/>
+        </w:rPr>
+        <w:t>Exceções</w:t>
+      </w:r>
     </w:p>
     <w:p>
       <w:pPr>

</xml_diff>

<commit_message>
corringo diagrama de classes com as novas classes, e adicionando as ultimas entidades no DER Fix #11
</commit_message>
<xml_diff>
--- a/AnaliseProjeto/DocumentoDeArquitetura/Documento de Arquitetura QueroTransporte.docx
+++ b/AnaliseProjeto/DocumentoDeArquitetura/Documento de Arquitetura QueroTransporte.docx
@@ -1803,7 +1803,6 @@
           <w:lang w:val="pt-BR"/>
         </w:rPr>
       </w:pPr>
-      <w:bookmarkStart w:id="42" w:name="_GoBack"/>
       <w:r>
         <w:rPr>
           <w:rFonts w:ascii="Times New Roman" w:hAnsi="Times New Roman"/>
@@ -1813,7 +1812,6 @@
         </w:rPr>
         <w:br w:type="page"/>
       </w:r>
-      <w:bookmarkEnd w:id="42"/>
       <w:r>
         <w:rPr>
           <w:rFonts w:ascii="Times New Roman" w:hAnsi="Times New Roman"/>
@@ -1856,8 +1854,8 @@
           <w:lang w:val="pt-BR"/>
         </w:rPr>
       </w:pPr>
-      <w:bookmarkStart w:id="0" w:name="_Toc456598586"/>
-      <w:bookmarkStart w:id="1" w:name="_Toc18206175"/>
+      <w:bookmarkStart w:id="0" w:name="_Toc18206175"/>
+      <w:bookmarkStart w:id="1" w:name="_Toc456598586"/>
       <w:bookmarkStart w:id="2" w:name="_Toc321036874"/>
       <w:r>
         <w:rPr>
@@ -1880,8 +1878,8 @@
           <w:color w:val="000000"/>
         </w:rPr>
       </w:pPr>
-      <w:bookmarkStart w:id="3" w:name="_Toc456598587"/>
-      <w:bookmarkStart w:id="4" w:name="_Toc18206176"/>
+      <w:bookmarkStart w:id="3" w:name="_Toc18206176"/>
+      <w:bookmarkStart w:id="4" w:name="_Toc456598587"/>
       <w:r>
         <w:rPr>
           <w:color w:val="000000"/>
@@ -1973,8 +1971,8 @@
           <w:lang w:val="pt-BR"/>
         </w:rPr>
       </w:pPr>
-      <w:bookmarkStart w:id="7" w:name="_Toc18206177"/>
-      <w:bookmarkStart w:id="8" w:name="_Toc321036876"/>
+      <w:bookmarkStart w:id="7" w:name="_Toc321036876"/>
+      <w:bookmarkStart w:id="8" w:name="_Toc18206177"/>
       <w:r>
         <w:rPr>
           <w:rFonts w:ascii="Times New Roman" w:hAnsi="Times New Roman"/>
@@ -2097,8 +2095,8 @@
           <w:lang w:val="pt-BR"/>
         </w:rPr>
       </w:pPr>
-      <w:bookmarkStart w:id="10" w:name="_Toc321036877"/>
-      <w:bookmarkStart w:id="11" w:name="_Toc18206178"/>
+      <w:bookmarkStart w:id="10" w:name="_Toc18206178"/>
+      <w:bookmarkStart w:id="11" w:name="_Toc321036877"/>
       <w:r>
         <w:rPr>
           <w:rFonts w:ascii="Times New Roman" w:hAnsi="Times New Roman"/>
@@ -2141,8 +2139,8 @@
         </w:rPr>
       </w:pPr>
       <w:bookmarkStart w:id="12" w:name="_Toc321036878"/>
-      <w:bookmarkStart w:id="13" w:name="_Toc18206179"/>
-      <w:bookmarkStart w:id="14" w:name="_Toc456598590"/>
+      <w:bookmarkStart w:id="13" w:name="_Toc456598590"/>
+      <w:bookmarkStart w:id="14" w:name="_Toc18206179"/>
       <w:r>
         <w:rPr>
           <w:rFonts w:ascii="Times New Roman" w:hAnsi="Times New Roman"/>
@@ -2314,8 +2312,8 @@
           <w:lang w:val="pt-BR"/>
         </w:rPr>
       </w:pPr>
-      <w:bookmarkStart w:id="15" w:name="_Toc321036879"/>
-      <w:bookmarkStart w:id="16" w:name="_Toc456598591"/>
+      <w:bookmarkStart w:id="15" w:name="_Toc456598591"/>
+      <w:bookmarkStart w:id="16" w:name="_Toc321036879"/>
       <w:bookmarkStart w:id="17" w:name="_Toc18206180"/>
       <w:r>
         <w:rPr>
@@ -2604,8 +2602,8 @@
           <w:lang w:val="pt-BR"/>
         </w:rPr>
       </w:pPr>
-      <w:bookmarkStart w:id="18" w:name="_Toc321036880"/>
-      <w:bookmarkStart w:id="19" w:name="_Toc18206181"/>
+      <w:bookmarkStart w:id="18" w:name="_Toc18206181"/>
+      <w:bookmarkStart w:id="19" w:name="_Toc321036880"/>
       <w:r>
         <w:rPr>
           <w:rFonts w:ascii="Times New Roman" w:hAnsi="Times New Roman"/>
@@ -2833,8 +2831,8 @@
           <w:lang w:val="pt-BR"/>
         </w:rPr>
       </w:pPr>
-      <w:bookmarkStart w:id="22" w:name="_Toc321036882"/>
-      <w:bookmarkStart w:id="23" w:name="_Toc18206183"/>
+      <w:bookmarkStart w:id="22" w:name="_Toc18206183"/>
+      <w:bookmarkStart w:id="23" w:name="_Toc321036882"/>
       <w:r>
         <w:rPr>
           <w:rFonts w:ascii="Times New Roman" w:hAnsi="Times New Roman"/>
@@ -3844,9 +3842,9 @@
         </w:rPr>
         <w:drawing>
           <wp:inline distT="0" distB="0" distL="114300" distR="114300">
-            <wp:extent cx="5579745" cy="7874635"/>
-            <wp:effectExtent l="0" t="0" r="1905" b="12065"/>
-            <wp:docPr id="3" name="Imagem 3" descr="Caso de Uso -SGF"/>
+            <wp:extent cx="5798185" cy="8183245"/>
+            <wp:effectExtent l="0" t="0" r="12065" b="8255"/>
+            <wp:docPr id="1" name="Imagem 1" descr="Caso de Uso -SGF"/>
             <wp:cNvGraphicFramePr>
               <a:graphicFrameLocks xmlns:a="http://schemas.openxmlformats.org/drawingml/2006/main" noChangeAspect="1"/>
             </wp:cNvGraphicFramePr>
@@ -3854,7 +3852,7 @@
               <a:graphicData uri="http://schemas.openxmlformats.org/drawingml/2006/picture">
                 <pic:pic xmlns:pic="http://schemas.openxmlformats.org/drawingml/2006/picture">
                   <pic:nvPicPr>
-                    <pic:cNvPr id="3" name="Imagem 3" descr="Caso de Uso -SGF"/>
+                    <pic:cNvPr id="1" name="Imagem 1" descr="Caso de Uso -SGF"/>
                     <pic:cNvPicPr>
                       <a:picLocks noChangeAspect="1"/>
                     </pic:cNvPicPr>
@@ -3868,7 +3866,7 @@
                   <pic:spPr>
                     <a:xfrm>
                       <a:off x="0" y="0"/>
-                      <a:ext cx="5579745" cy="7874635"/>
+                      <a:ext cx="5798185" cy="8183245"/>
                     </a:xfrm>
                     <a:prstGeom prst="rect">
                       <a:avLst/>
@@ -3966,8 +3964,8 @@
           <w:lang w:val="pt-BR"/>
         </w:rPr>
       </w:pPr>
-      <w:bookmarkStart w:id="26" w:name="_Toc321036884"/>
-      <w:bookmarkStart w:id="27" w:name="_Toc18206185"/>
+      <w:bookmarkStart w:id="26" w:name="_Toc18206185"/>
+      <w:bookmarkStart w:id="27" w:name="_Toc321036884"/>
       <w:r>
         <w:rPr>
           <w:rFonts w:ascii="Times New Roman" w:hAnsi="Times New Roman"/>
@@ -3989,8 +3987,8 @@
           <w:lang w:val="pt-BR"/>
         </w:rPr>
       </w:pPr>
-      <w:bookmarkStart w:id="28" w:name="_Toc321036885"/>
-      <w:bookmarkStart w:id="29" w:name="_Toc18206186"/>
+      <w:bookmarkStart w:id="28" w:name="_Toc18206186"/>
+      <w:bookmarkStart w:id="29" w:name="_Toc321036885"/>
       <w:r>
         <w:rPr>
           <w:rFonts w:ascii="Times New Roman" w:hAnsi="Times New Roman"/>
@@ -4261,8 +4259,8 @@
           <w:lang w:val="pt-BR"/>
         </w:rPr>
       </w:pPr>
-      <w:bookmarkStart w:id="30" w:name="_Toc321036886"/>
-      <w:bookmarkStart w:id="31" w:name="_Toc18206187"/>
+      <w:bookmarkStart w:id="30" w:name="_Toc18206187"/>
+      <w:bookmarkStart w:id="31" w:name="_Toc321036886"/>
       <w:r>
         <w:rPr>
           <w:rFonts w:ascii="Times New Roman" w:hAnsi="Times New Roman"/>
@@ -4495,8 +4493,8 @@
           <w:szCs w:val="24"/>
         </w:rPr>
       </w:pPr>
-      <w:bookmarkStart w:id="33" w:name="_Toc18206189"/>
-      <w:bookmarkStart w:id="34" w:name="_Toc321036889"/>
+      <w:bookmarkStart w:id="33" w:name="_Toc321036889"/>
+      <w:bookmarkStart w:id="34" w:name="_Toc18206189"/>
       <w:r>
         <w:rPr>
           <w:rFonts w:ascii="Times New Roman" w:hAnsi="Times New Roman"/>
@@ -4673,13 +4671,21 @@
     <w:p>
       <w:pPr>
         <w:jc w:val="center"/>
-      </w:pPr>
-      <w:r>
+        <w:rPr>
+          <w:rFonts w:hint="default"/>
+          <w:lang w:val="pt-BR"/>
+        </w:rPr>
+      </w:pPr>
+      <w:r>
+        <w:rPr>
+          <w:rFonts w:hint="default"/>
+          <w:lang w:val="pt-BR"/>
+        </w:rPr>
         <w:drawing>
           <wp:inline distT="0" distB="0" distL="114300" distR="114300">
-            <wp:extent cx="5943600" cy="5900420"/>
-            <wp:effectExtent l="0" t="0" r="0" b="5080"/>
-            <wp:docPr id="6" name="Imagem 6" descr="DER_QueroTransorte"/>
+            <wp:extent cx="5940425" cy="4601210"/>
+            <wp:effectExtent l="0" t="0" r="3175" b="8890"/>
+            <wp:docPr id="3" name="Imagem 3" descr="DER_QueroTransorte"/>
             <wp:cNvGraphicFramePr>
               <a:graphicFrameLocks xmlns:a="http://schemas.openxmlformats.org/drawingml/2006/main" noChangeAspect="1"/>
             </wp:cNvGraphicFramePr>
@@ -4687,7 +4693,7 @@
               <a:graphicData uri="http://schemas.openxmlformats.org/drawingml/2006/picture">
                 <pic:pic xmlns:pic="http://schemas.openxmlformats.org/drawingml/2006/picture">
                   <pic:nvPicPr>
-                    <pic:cNvPr id="6" name="Imagem 6" descr="DER_QueroTransorte"/>
+                    <pic:cNvPr id="3" name="Imagem 3" descr="DER_QueroTransorte"/>
                     <pic:cNvPicPr>
                       <a:picLocks noChangeAspect="1"/>
                     </pic:cNvPicPr>
@@ -4701,7 +4707,7 @@
                   <pic:spPr>
                     <a:xfrm>
                       <a:off x="0" y="0"/>
-                      <a:ext cx="5943600" cy="5900420"/>
+                      <a:ext cx="5940425" cy="4601210"/>
                     </a:xfrm>
                     <a:prstGeom prst="rect">
                       <a:avLst/>
@@ -4713,6 +4719,8 @@
           </wp:inline>
         </w:drawing>
       </w:r>
+      <w:bookmarkStart w:id="42" w:name="_GoBack"/>
+      <w:bookmarkEnd w:id="42"/>
     </w:p>
     <w:p>
       <w:pPr>
@@ -4807,8 +4815,8 @@
           <w:lang w:val="pt-BR"/>
         </w:rPr>
       </w:pPr>
-      <w:bookmarkStart w:id="40" w:name="_Toc18206195"/>
-      <w:bookmarkStart w:id="41" w:name="_Toc321036893"/>
+      <w:bookmarkStart w:id="40" w:name="_Toc321036893"/>
+      <w:bookmarkStart w:id="41" w:name="_Toc18206195"/>
       <w:r>
         <w:rPr>
           <w:rFonts w:ascii="Times New Roman" w:hAnsi="Times New Roman"/>

</xml_diff>